<commit_message>
FYS Business case The Akatsuki (Definitief)
</commit_message>
<xml_diff>
--- a/Documenten/FYS business case The Akatsuki.docx
+++ b/Documenten/FYS business case The Akatsuki.docx
@@ -1,7 +1,9 @@
 
 <file path=word/document.xml><?xml version="1.0" encoding="utf-8"?>
-<w:document xmlns:wpc="http://schemas.microsoft.com/office/word/2010/wordprocessingCanvas" xmlns:cx="http://schemas.microsoft.com/office/drawing/2014/chartex" xmlns:cx1="http://schemas.microsoft.com/office/drawing/2015/9/8/chartex" xmlns:cx2="http://schemas.microsoft.com/office/drawing/2015/10/21/chartex" xmlns:cx3="http://schemas.microsoft.com/office/drawing/2016/5/9/chartex" xmlns:cx4="http://schemas.microsoft.com/office/drawing/2016/5/10/chartex" xmlns:cx5="http://schemas.microsoft.com/office/drawing/2016/5/11/chartex" xmlns:mc="http://schemas.openxmlformats.org/markup-compatibility/2006" xmlns:o="urn:schemas-microsoft-com:office:office" xmlns:r="http://schemas.openxmlformats.org/officeDocument/2006/relationships" xmlns:m="http://schemas.openxmlformats.org/officeDocument/2006/math" xmlns:v="urn:schemas-microsoft-com:vml" xmlns:wp14="http://schemas.microsoft.com/office/word/2010/wordprocessingDrawing" xmlns:wp="http://schemas.openxmlformats.org/drawingml/2006/wordprocessingDrawing" xmlns:w10="urn:schemas-microsoft-com:office:word" xmlns:w="http://schemas.openxmlformats.org/wordprocessingml/2006/main" xmlns:w14="http://schemas.microsoft.com/office/word/2010/wordml" xmlns:w15="http://schemas.microsoft.com/office/word/2012/wordml" xmlns:w16se="http://schemas.microsoft.com/office/word/2015/wordml/symex" xmlns:wpg="http://schemas.microsoft.com/office/word/2010/wordprocessingGroup" xmlns:wpi="http://schemas.microsoft.com/office/word/2010/wordprocessingInk" xmlns:wne="http://schemas.microsoft.com/office/word/2006/wordml" xmlns:wps="http://schemas.microsoft.com/office/word/2010/wordprocessingShape" mc:Ignorable="w14 w15 w16se wp14">
+<w:document xmlns:wpc="http://schemas.microsoft.com/office/word/2010/wordprocessingCanvas" xmlns:mc="http://schemas.openxmlformats.org/markup-compatibility/2006" xmlns:o="urn:schemas-microsoft-com:office:office" xmlns:r="http://schemas.openxmlformats.org/officeDocument/2006/relationships" xmlns:m="http://schemas.openxmlformats.org/officeDocument/2006/math" xmlns:v="urn:schemas-microsoft-com:vml" xmlns:wp14="http://schemas.microsoft.com/office/word/2010/wordprocessingDrawing" xmlns:wp="http://schemas.openxmlformats.org/drawingml/2006/wordprocessingDrawing" xmlns:w10="urn:schemas-microsoft-com:office:word" xmlns:w="http://schemas.openxmlformats.org/wordprocessingml/2006/main" xmlns:w14="http://schemas.microsoft.com/office/word/2010/wordml" xmlns:w15="http://schemas.microsoft.com/office/word/2012/wordml" xmlns:wpg="http://schemas.microsoft.com/office/word/2010/wordprocessingGroup" xmlns:wpi="http://schemas.microsoft.com/office/word/2010/wordprocessingInk" xmlns:wne="http://schemas.microsoft.com/office/word/2006/wordml" xmlns:wps="http://schemas.microsoft.com/office/word/2010/wordprocessingShape" mc:Ignorable="w14 w15 wp14">
   <w:body>
+    <w:bookmarkStart w:id="0" w:name="_GoBack" w:displacedByCustomXml="next"/>
+    <w:bookmarkEnd w:id="0" w:displacedByCustomXml="next"/>
     <w:sdt>
       <w:sdtPr>
         <w:rPr>
@@ -66,7 +68,7 @@
                     <v:shape id="_x0000_s1026" type="#_x0000_t75" style="position:absolute;margin-left:88.4pt;margin-top:20.2pt;width:61.5pt;height:59.25pt;z-index:251658240;mso-position-horizontal-relative:text;mso-position-vertical-relative:text">
                       <v:imagedata r:id="rId8" o:title=""/>
                     </v:shape>
-                    <o:OLEObject Type="Embed" ProgID="MSPhotoEd.3" ShapeID="_x0000_s1026" DrawAspect="Content" ObjectID="_1567946177" r:id="rId9"/>
+                    <o:OLEObject Type="Embed" ProgID="MSPhotoEd.3" ShapeID="_x0000_s1026" DrawAspect="Content" ObjectID="_1568022307" r:id="rId9"/>
                   </w:object>
                 </w:r>
               </w:p>
@@ -433,9 +435,9 @@
         </w:p>
       </w:sdtContent>
     </w:sdt>
-    <w:bookmarkStart w:id="0" w:name="_Toc493059599" w:displacedByCustomXml="next"/>
-    <w:bookmarkStart w:id="1" w:name="_Toc493059591" w:displacedByCustomXml="next"/>
-    <w:bookmarkStart w:id="2" w:name="_Toc493059570" w:displacedByCustomXml="next"/>
+    <w:bookmarkStart w:id="1" w:name="_Toc493059599" w:displacedByCustomXml="next"/>
+    <w:bookmarkStart w:id="2" w:name="_Toc493059591" w:displacedByCustomXml="next"/>
+    <w:bookmarkStart w:id="3" w:name="_Toc493059570" w:displacedByCustomXml="next"/>
     <w:sdt>
       <w:sdtPr>
         <w:rPr>
@@ -2994,7 +2996,7 @@
           <w:szCs w:val="24"/>
         </w:rPr>
       </w:pPr>
-      <w:bookmarkStart w:id="3" w:name="_Toc493446325"/>
+      <w:bookmarkStart w:id="4" w:name="_Toc493446325"/>
       <w:r>
         <w:rPr>
           <w:rFonts w:cstheme="majorHAnsi"/>
@@ -3003,7 +3005,7 @@
         </w:rPr>
         <w:t>Introductie</w:t>
       </w:r>
-      <w:bookmarkEnd w:id="3"/>
+      <w:bookmarkEnd w:id="4"/>
       <w:r>
         <w:rPr>
           <w:rFonts w:cstheme="majorHAnsi"/>
@@ -3112,10 +3114,10 @@
           <w:szCs w:val="24"/>
         </w:rPr>
       </w:pPr>
-      <w:bookmarkStart w:id="4" w:name="_Toc493446326"/>
+      <w:bookmarkStart w:id="5" w:name="_Toc493446326"/>
+      <w:bookmarkEnd w:id="3"/>
       <w:bookmarkEnd w:id="2"/>
       <w:bookmarkEnd w:id="1"/>
-      <w:bookmarkEnd w:id="0"/>
       <w:r>
         <w:rPr>
           <w:sz w:val="24"/>
@@ -3123,7 +3125,7 @@
         </w:rPr>
         <w:t>Corendon</w:t>
       </w:r>
-      <w:bookmarkEnd w:id="4"/>
+      <w:bookmarkEnd w:id="5"/>
       <w:r>
         <w:rPr>
           <w:sz w:val="24"/>
@@ -3171,7 +3173,7 @@
           <w:szCs w:val="24"/>
         </w:rPr>
       </w:pPr>
-      <w:bookmarkStart w:id="5" w:name="_Toc493446327"/>
+      <w:bookmarkStart w:id="6" w:name="_Toc493446327"/>
       <w:r>
         <w:rPr>
           <w:b/>
@@ -3181,7 +3183,7 @@
         </w:rPr>
         <w:t>Corendon Airlines</w:t>
       </w:r>
-      <w:bookmarkEnd w:id="5"/>
+      <w:bookmarkEnd w:id="6"/>
       <w:r>
         <w:rPr>
           <w:b/>
@@ -3207,7 +3209,7 @@
           <w:szCs w:val="24"/>
         </w:rPr>
       </w:pPr>
-      <w:bookmarkStart w:id="6" w:name="_Toc493446328"/>
+      <w:bookmarkStart w:id="7" w:name="_Toc493446328"/>
       <w:r>
         <w:rPr>
           <w:b/>
@@ -3217,7 +3219,7 @@
         </w:rPr>
         <w:t>Corendon Dutch Airlines</w:t>
       </w:r>
-      <w:bookmarkEnd w:id="6"/>
+      <w:bookmarkEnd w:id="7"/>
       <w:r>
         <w:rPr>
           <w:b/>
@@ -3253,7 +3255,7 @@
           <w:szCs w:val="24"/>
         </w:rPr>
       </w:pPr>
-      <w:bookmarkStart w:id="7" w:name="_Toc493446329"/>
+      <w:bookmarkStart w:id="8" w:name="_Toc493446329"/>
       <w:r>
         <w:rPr>
           <w:b/>
@@ -3263,7 +3265,7 @@
         </w:rPr>
         <w:t>Bestemmingen</w:t>
       </w:r>
-      <w:bookmarkEnd w:id="7"/>
+      <w:bookmarkEnd w:id="8"/>
       <w:r>
         <w:rPr>
           <w:b/>
@@ -3294,7 +3296,7 @@
           <w:szCs w:val="24"/>
         </w:rPr>
       </w:pPr>
-      <w:bookmarkStart w:id="8" w:name="_Toc493446330"/>
+      <w:bookmarkStart w:id="9" w:name="_Toc493446330"/>
       <w:r>
         <w:rPr>
           <w:sz w:val="24"/>
@@ -3302,7 +3304,7 @@
         </w:rPr>
         <w:t>Doelstelling</w:t>
       </w:r>
-      <w:bookmarkEnd w:id="8"/>
+      <w:bookmarkEnd w:id="9"/>
     </w:p>
     <w:p>
       <w:r>
@@ -3360,7 +3362,7 @@
           <w:szCs w:val="24"/>
         </w:rPr>
       </w:pPr>
-      <w:bookmarkStart w:id="9" w:name="_Toc493446331"/>
+      <w:bookmarkStart w:id="10" w:name="_Toc493446331"/>
       <w:r>
         <w:rPr>
           <w:sz w:val="24"/>
@@ -3382,7 +3384,7 @@
         </w:rPr>
         <w:t>bereiken?</w:t>
       </w:r>
-      <w:bookmarkEnd w:id="9"/>
+      <w:bookmarkEnd w:id="10"/>
       <w:r>
         <w:rPr>
           <w:sz w:val="24"/>
@@ -3614,7 +3616,7 @@
           <w:szCs w:val="24"/>
         </w:rPr>
       </w:pPr>
-      <w:bookmarkStart w:id="10" w:name="_Toc493446333"/>
+      <w:bookmarkStart w:id="11" w:name="_Toc493446333"/>
       <w:r>
         <w:rPr>
           <w:b/>
@@ -3624,7 +3626,7 @@
         </w:rPr>
         <w:t>Concurrentiepositie</w:t>
       </w:r>
-      <w:bookmarkEnd w:id="10"/>
+      <w:bookmarkEnd w:id="11"/>
     </w:p>
     <w:p>
       <w:pPr>
@@ -3669,7 +3671,7 @@
           <w:szCs w:val="24"/>
         </w:rPr>
       </w:pPr>
-      <w:bookmarkStart w:id="11" w:name="_Toc493446334"/>
+      <w:bookmarkStart w:id="12" w:name="_Toc493446334"/>
       <w:r>
         <w:rPr>
           <w:b/>
@@ -3680,7 +3682,7 @@
         <w:lastRenderedPageBreak/>
         <w:t>Onderscheidend vermogen</w:t>
       </w:r>
-      <w:bookmarkEnd w:id="11"/>
+      <w:bookmarkEnd w:id="12"/>
     </w:p>
     <w:p>
       <w:pPr>
@@ -3721,7 +3723,7 @@
           <w:szCs w:val="24"/>
         </w:rPr>
       </w:pPr>
-      <w:bookmarkStart w:id="12" w:name="_Toc493446335"/>
+      <w:bookmarkStart w:id="13" w:name="_Toc493446335"/>
       <w:r>
         <w:rPr>
           <w:sz w:val="24"/>
@@ -3729,7 +3731,7 @@
         </w:rPr>
         <w:t>Oplossing</w:t>
       </w:r>
-      <w:bookmarkEnd w:id="12"/>
+      <w:bookmarkEnd w:id="13"/>
     </w:p>
     <w:p>
       <w:r>
@@ -3774,7 +3776,7 @@
           <w:szCs w:val="24"/>
         </w:rPr>
       </w:pPr>
-      <w:bookmarkStart w:id="13" w:name="_Toc493446336"/>
+      <w:bookmarkStart w:id="14" w:name="_Toc493446336"/>
       <w:r>
         <w:rPr>
           <w:sz w:val="24"/>
@@ -3782,7 +3784,7 @@
         </w:rPr>
         <w:t>Functionele Eisen &amp; MoSCoW</w:t>
       </w:r>
-      <w:bookmarkEnd w:id="13"/>
+      <w:bookmarkEnd w:id="14"/>
       <w:r>
         <w:rPr>
           <w:sz w:val="24"/>
@@ -4097,6 +4099,39 @@
           </w:tcPr>
           <w:p>
             <w:r>
+              <w:t>Meerdere talen</w:t>
+            </w:r>
+          </w:p>
+        </w:tc>
+        <w:tc>
+          <w:tcPr>
+            <w:tcW w:w="3022" w:type="dxa"/>
+            <w:shd w:val="clear" w:color="auto" w:fill="FFC000" w:themeFill="accent4"/>
+          </w:tcPr>
+          <w:p>
+            <w:r>
+              <w:t>COULD</w:t>
+            </w:r>
+          </w:p>
+        </w:tc>
+        <w:tc>
+          <w:tcPr>
+            <w:tcW w:w="2655" w:type="dxa"/>
+          </w:tcPr>
+          <w:p>
+            <w:r>
+              <w:t>Functioneel</w:t>
+            </w:r>
+          </w:p>
+        </w:tc>
+      </w:tr>
+      <w:tr>
+        <w:tc>
+          <w:tcPr>
+            <w:tcW w:w="3385" w:type="dxa"/>
+          </w:tcPr>
+          <w:p>
+            <w:r>
               <w:t>2</w:t>
             </w:r>
             <w:r>
@@ -4214,7 +4249,7 @@
           <w:szCs w:val="24"/>
         </w:rPr>
       </w:pPr>
-      <w:bookmarkStart w:id="14" w:name="_Toc493446337"/>
+      <w:bookmarkStart w:id="15" w:name="_Toc493446337"/>
       <w:r>
         <w:rPr>
           <w:sz w:val="24"/>
@@ -4222,7 +4257,7 @@
         </w:rPr>
         <w:t>Globale planning</w:t>
       </w:r>
-      <w:bookmarkEnd w:id="14"/>
+      <w:bookmarkEnd w:id="15"/>
       <w:r>
         <w:rPr>
           <w:sz w:val="24"/>
@@ -4373,7 +4408,7 @@
           <w:szCs w:val="24"/>
         </w:rPr>
       </w:pPr>
-      <w:bookmarkStart w:id="15" w:name="_Toc493446338"/>
+      <w:bookmarkStart w:id="16" w:name="_Toc493446338"/>
       <w:r>
         <w:rPr>
           <w:rStyle w:val="Kop1Char"/>
@@ -4382,7 +4417,7 @@
         </w:rPr>
         <w:t>Planning per week</w:t>
       </w:r>
-      <w:bookmarkEnd w:id="15"/>
+      <w:bookmarkEnd w:id="16"/>
     </w:p>
     <w:p>
       <w:pPr>
@@ -4394,7 +4429,7 @@
           <w:szCs w:val="24"/>
         </w:rPr>
       </w:pPr>
-      <w:bookmarkStart w:id="16" w:name="_Toc493446339"/>
+      <w:bookmarkStart w:id="17" w:name="_Toc493446339"/>
       <w:r>
         <w:rPr>
           <w:b/>
@@ -4404,7 +4439,7 @@
         </w:rPr>
         <w:t>Projectactiviteiten blok 1</w:t>
       </w:r>
-      <w:bookmarkEnd w:id="16"/>
+      <w:bookmarkEnd w:id="17"/>
     </w:p>
     <w:tbl>
       <w:tblPr>
@@ -4458,10 +4493,22 @@
           </w:tcPr>
           <w:p>
             <w:pPr>
-              <w:spacing w:after="16" w:line="259" w:lineRule="auto"/>
+              <w:rPr>
+                <w:lang w:val="en-US"/>
+              </w:rPr>
             </w:pPr>
-            <w:bookmarkStart w:id="17" w:name="_GoBack"/>
-            <w:bookmarkEnd w:id="17"/>
+            <w:r>
+              <w:rPr>
+                <w:lang w:val="en-US"/>
+              </w:rPr>
+              <w:t>- B</w:t>
+            </w:r>
+            <w:r>
+              <w:rPr>
+                <w:lang w:val="en-US"/>
+              </w:rPr>
+              <w:t>usiness case</w:t>
+            </w:r>
           </w:p>
           <w:p>
             <w:pPr>
@@ -4476,13 +4523,47 @@
               </w:rPr>
             </w:pPr>
             <w:r>
-              <w:t>Workshop professionele vaardigheden: business case, plann</w:t>
-            </w:r>
-            <w:r>
               <w:rPr>
                 <w:lang w:val="en-US"/>
               </w:rPr>
-              <w:t xml:space="preserve">ing &amp; interview </w:t>
+              <w:t>P</w:t>
+            </w:r>
+            <w:r>
+              <w:rPr>
+                <w:lang w:val="en-US"/>
+              </w:rPr>
+              <w:t>lann</w:t>
+            </w:r>
+            <w:r>
+              <w:rPr>
+                <w:lang w:val="en-US"/>
+              </w:rPr>
+              <w:t>ing</w:t>
+            </w:r>
+          </w:p>
+          <w:p>
+            <w:pPr>
+              <w:numPr>
+                <w:ilvl w:val="0"/>
+                <w:numId w:val="17"/>
+              </w:numPr>
+              <w:spacing w:line="259" w:lineRule="auto"/>
+              <w:ind w:hanging="137"/>
+              <w:rPr>
+                <w:lang w:val="en-US"/>
+              </w:rPr>
+            </w:pPr>
+            <w:r>
+              <w:rPr>
+                <w:lang w:val="en-US"/>
+              </w:rPr>
+              <w:t>I</w:t>
+            </w:r>
+            <w:r>
+              <w:rPr>
+                <w:lang w:val="en-US"/>
+              </w:rPr>
+              <w:t xml:space="preserve">nterview </w:t>
             </w:r>
           </w:p>
         </w:tc>
@@ -4526,7 +4607,13 @@
               <w:spacing w:line="259" w:lineRule="auto"/>
             </w:pPr>
             <w:r>
-              <w:t xml:space="preserve">- Workshop Raspberry PI </w:t>
+              <w:t xml:space="preserve">- </w:t>
+            </w:r>
+            <w:r>
+              <w:t xml:space="preserve">Voorbereidingen treffen op </w:t>
+            </w:r>
+            <w:r>
+              <w:t xml:space="preserve">Raspberry PI </w:t>
             </w:r>
           </w:p>
         </w:tc>
@@ -4571,7 +4658,13 @@
               <w:ind w:right="1707"/>
             </w:pPr>
             <w:r>
-              <w:t>- Workshop technisch projectportfolio / requirements</w:t>
+              <w:t xml:space="preserve">- </w:t>
+            </w:r>
+            <w:r>
+              <w:t>R</w:t>
+            </w:r>
+            <w:r>
+              <w:t>equirements</w:t>
             </w:r>
             <w:r>
               <w:t xml:space="preserve"> analyse</w:t>
@@ -4586,7 +4679,16 @@
               <w:t xml:space="preserve">- </w:t>
             </w:r>
             <w:r>
-              <w:t xml:space="preserve">Interview met accountmanager - Audit , presentatie van: </w:t>
+              <w:t xml:space="preserve">Interview met accountmanager &amp; </w:t>
+            </w:r>
+            <w:r>
+              <w:t xml:space="preserve">presentatie </w:t>
+            </w:r>
+            <w:r>
+              <w:t>voor Corendon</w:t>
+            </w:r>
+            <w:r>
+              <w:t xml:space="preserve">: </w:t>
             </w:r>
           </w:p>
           <w:p>
@@ -4642,11 +4744,22 @@
               <w:t xml:space="preserve">Ingerichte ontwikkelomgeving (Debian VM met Eclipse) </w:t>
             </w:r>
           </w:p>
+          <w:p>
+            <w:r>
+              <w:t>-</w:t>
+            </w:r>
+            <w:r>
+              <w:t xml:space="preserve"> Stand van zaken uitleggen en gelegenheid</w:t>
+            </w:r>
+            <w:r>
+              <w:t xml:space="preserve"> voor vragen na ons</w:t>
+            </w:r>
+          </w:p>
         </w:tc>
       </w:tr>
       <w:tr>
         <w:trPr>
-          <w:trHeight w:val="898"/>
+          <w:trHeight w:val="600"/>
         </w:trPr>
         <w:tc>
           <w:tcPr>
@@ -4680,14 +4793,29 @@
           </w:tcPr>
           <w:p>
             <w:pPr>
-              <w:spacing w:after="16"/>
+              <w:spacing w:line="259" w:lineRule="auto"/>
               <w:ind w:right="4123"/>
+              <w:rPr>
+                <w:lang w:val="en-US"/>
+              </w:rPr>
             </w:pPr>
             <w:r>
+              <w:rPr>
+                <w:lang w:val="en-US"/>
+              </w:rPr>
               <w:t xml:space="preserve">- </w:t>
             </w:r>
             <w:r>
-              <w:t xml:space="preserve">Workshop HTML </w:t>
+              <w:rPr>
+                <w:lang w:val="en-US"/>
+              </w:rPr>
+              <w:t>O</w:t>
+            </w:r>
+            <w:r>
+              <w:rPr>
+                <w:lang w:val="en-US"/>
+              </w:rPr>
+              <w:t>plevering fase 1 (GO / NO GO)</w:t>
             </w:r>
           </w:p>
           <w:p>
@@ -4708,28 +4836,7 @@
               <w:rPr>
                 <w:lang w:val="en-US"/>
               </w:rPr>
-              <w:t>O</w:t>
-            </w:r>
-            <w:r>
-              <w:rPr>
-                <w:lang w:val="en-US"/>
-              </w:rPr>
-              <w:t>plevering fase 1 (GO / NO GO)</w:t>
-            </w:r>
-          </w:p>
-          <w:p>
-            <w:pPr>
-              <w:spacing w:line="259" w:lineRule="auto"/>
-              <w:ind w:right="4123"/>
-              <w:rPr>
-                <w:lang w:val="en-US"/>
-              </w:rPr>
-            </w:pPr>
-            <w:r>
-              <w:rPr>
-                <w:lang w:val="en-US"/>
-              </w:rPr>
-              <w:t xml:space="preserve">- </w:t>
+              <w:t xml:space="preserve">Dead line </w:t>
             </w:r>
             <w:r>
               <w:rPr>
@@ -4782,7 +4889,13 @@
               <w:t xml:space="preserve">- </w:t>
             </w:r>
             <w:r>
-              <w:t xml:space="preserve">Workshop Servlets </w:t>
+              <w:t>Servlets</w:t>
+            </w:r>
+            <w:r>
+              <w:t xml:space="preserve"> installeren</w:t>
+            </w:r>
+            <w:r>
+              <w:t xml:space="preserve"> </w:t>
             </w:r>
           </w:p>
           <w:p>
@@ -4794,6 +4907,9 @@
             </w:r>
             <w:r>
               <w:t xml:space="preserve">Feedback op versie 1 van technisch projectportfolio </w:t>
+            </w:r>
+            <w:r>
+              <w:t>(vanuit Corendon)</w:t>
             </w:r>
           </w:p>
         </w:tc>
@@ -4844,6 +4960,9 @@
             <w:r>
               <w:t xml:space="preserve">Workshop Captive Portal </w:t>
             </w:r>
+            <w:r>
+              <w:t>(uitleg aan Corendon)</w:t>
+            </w:r>
           </w:p>
           <w:p>
             <w:pPr>
@@ -4862,7 +4981,7 @@
       </w:tr>
       <w:tr>
         <w:trPr>
-          <w:trHeight w:val="1510"/>
+          <w:trHeight w:val="1165"/>
         </w:trPr>
         <w:tc>
           <w:tcPr>
@@ -4896,9 +5015,7 @@
           </w:tcPr>
           <w:p>
             <w:pPr>
-              <w:spacing w:after="14" w:line="277" w:lineRule="auto"/>
-              <w:ind w:right="5290"/>
-              <w:jc w:val="both"/>
+              <w:pStyle w:val="Geenafstand"/>
               <w:rPr>
                 <w:lang w:val="en-US"/>
               </w:rPr>
@@ -4907,29 +5024,19 @@
               <w:rPr>
                 <w:lang w:val="en-US"/>
               </w:rPr>
-              <w:t>- Workshop Security</w:t>
-            </w:r>
-          </w:p>
-          <w:p>
-            <w:pPr>
-              <w:spacing w:after="14" w:line="277" w:lineRule="auto"/>
-              <w:ind w:right="5290"/>
-              <w:jc w:val="both"/>
+              <w:t xml:space="preserve">- </w:t>
+            </w:r>
+            <w:r>
               <w:rPr>
                 <w:lang w:val="en-US"/>
               </w:rPr>
-            </w:pPr>
+              <w:t>Audit &amp; presentatie aan Corendon</w:t>
+            </w:r>
             <w:r>
               <w:rPr>
                 <w:lang w:val="en-US"/>
               </w:rPr>
-              <w:t xml:space="preserve">- </w:t>
-            </w:r>
-            <w:r>
-              <w:rPr>
-                <w:lang w:val="en-US"/>
-              </w:rPr>
-              <w:t xml:space="preserve">Audit, presentatie van: </w:t>
+              <w:t xml:space="preserve">: </w:t>
             </w:r>
           </w:p>
           <w:p>
@@ -4974,7 +5081,19 @@
               <w:rPr>
                 <w:lang w:val="en-US"/>
               </w:rPr>
-              <w:t>Prototype: Raspberry Pi als access point, HTML formulier, Servlet</w:t>
+              <w:t>Prototype: Raspberry Pi als access point</w:t>
+            </w:r>
+            <w:r>
+              <w:rPr>
+                <w:lang w:val="en-US"/>
+              </w:rPr>
+              <w:t xml:space="preserve"> (Wifi)</w:t>
+            </w:r>
+            <w:r>
+              <w:rPr>
+                <w:lang w:val="en-US"/>
+              </w:rPr>
+              <w:t>, HTML formulier, Servlet</w:t>
             </w:r>
             <w:r>
               <w:rPr>
@@ -5129,10 +5248,14 @@
             <w:r>
               <w:t xml:space="preserve">Inleveren proces-check </w:t>
             </w:r>
+            <w:r>
+              <w:t>aan Corendon</w:t>
+            </w:r>
           </w:p>
         </w:tc>
       </w:tr>
     </w:tbl>
+    <w:p/>
     <w:p/>
     <w:p>
       <w:pPr>
@@ -5213,7 +5336,10 @@
               <w:spacing w:line="259" w:lineRule="auto"/>
             </w:pPr>
             <w:r>
-              <w:t xml:space="preserve">Workshop REST / JSON </w:t>
+              <w:t xml:space="preserve">Voorbereiding op | </w:t>
+            </w:r>
+            <w:r>
+              <w:t xml:space="preserve">REST / JSON </w:t>
             </w:r>
           </w:p>
         </w:tc>
@@ -5259,6 +5385,9 @@
             <w:r>
               <w:t xml:space="preserve">Feedback op versie 2 van technisch projectportfolio </w:t>
             </w:r>
+            <w:r>
+              <w:t>vanuit Corendon</w:t>
+            </w:r>
           </w:p>
         </w:tc>
       </w:tr>
@@ -5301,7 +5430,10 @@
               <w:spacing w:after="31" w:line="259" w:lineRule="auto"/>
             </w:pPr>
             <w:r>
-              <w:t xml:space="preserve">Audit, presentatie van: </w:t>
+              <w:t>Audit &amp; presentatie aan Corendon</w:t>
+            </w:r>
+            <w:r>
+              <w:t xml:space="preserve">: </w:t>
             </w:r>
           </w:p>
           <w:p>
@@ -5313,7 +5445,16 @@
               </w:numPr>
             </w:pPr>
             <w:r>
-              <w:t xml:space="preserve">Eerste versie van de Captive Portal, met JAVA servlet die via een landingpage aangemelde passagiers toegang geeft tot het Internet </w:t>
+              <w:t>Eerste versie van de Captive Portal, met JAVA servlet die via een landing</w:t>
+            </w:r>
+            <w:r>
+              <w:t xml:space="preserve"> </w:t>
+            </w:r>
+            <w:r>
+              <w:t xml:space="preserve">page aangemelde passagiers toegang geeft tot het Internet </w:t>
+            </w:r>
+            <w:r>
+              <w:t>(Test fase en tijd voor feedback)</w:t>
             </w:r>
           </w:p>
         </w:tc>
@@ -5382,6 +5523,22 @@
               <w:t xml:space="preserve">Eerste versie van de Captive Portal </w:t>
             </w:r>
           </w:p>
+          <w:p>
+            <w:pPr>
+              <w:pStyle w:val="Lijstalinea"/>
+              <w:numPr>
+                <w:ilvl w:val="0"/>
+                <w:numId w:val="29"/>
+              </w:numPr>
+              <w:tabs>
+                <w:tab w:val="center" w:pos="411"/>
+                <w:tab w:val="center" w:pos="2445"/>
+              </w:tabs>
+            </w:pPr>
+            <w:r>
+              <w:t>Gelegenheid voor veranderingen aan de website.</w:t>
+            </w:r>
+          </w:p>
         </w:tc>
       </w:tr>
       <w:tr>
@@ -5425,6 +5582,9 @@
             <w:r>
               <w:t xml:space="preserve"> </w:t>
             </w:r>
+            <w:r>
+              <w:t>Test fase (ONLINE)</w:t>
+            </w:r>
           </w:p>
         </w:tc>
       </w:tr>
@@ -5469,6 +5629,9 @@
             <w:r>
               <w:t xml:space="preserve"> </w:t>
             </w:r>
+            <w:r>
+              <w:t>Test fase (ONLINE)</w:t>
+            </w:r>
           </w:p>
         </w:tc>
       </w:tr>
@@ -5511,7 +5674,10 @@
               <w:spacing w:after="31" w:line="259" w:lineRule="auto"/>
             </w:pPr>
             <w:r>
-              <w:t xml:space="preserve">- Audit, presentatie van: </w:t>
+              <w:t>- Audit, presentatie voor Corendon</w:t>
+            </w:r>
+            <w:r>
+              <w:t xml:space="preserve">: </w:t>
             </w:r>
           </w:p>
           <w:p>
@@ -5532,7 +5698,13 @@
               <w:ind w:right="636"/>
             </w:pPr>
             <w:r>
-              <w:t xml:space="preserve">- Inleveren reflectieverslag procesbeoordeling </w:t>
+              <w:t>- Inleveren reflectieverslag procesbeoordeling</w:t>
+            </w:r>
+            <w:r>
+              <w:t xml:space="preserve"> aan Corendon</w:t>
+            </w:r>
+            <w:r>
+              <w:t xml:space="preserve"> </w:t>
             </w:r>
           </w:p>
         </w:tc>
@@ -5611,115 +5783,6 @@
             </w:pPr>
             <w:r>
               <w:t xml:space="preserve">Oplevering definitieve versie technisch projectportfolio </w:t>
-            </w:r>
-          </w:p>
-        </w:tc>
-      </w:tr>
-      <w:tr>
-        <w:trPr>
-          <w:trHeight w:val="300"/>
-        </w:trPr>
-        <w:tc>
-          <w:tcPr>
-            <w:tcW w:w="1277" w:type="dxa"/>
-            <w:tcBorders>
-              <w:top w:val="single" w:sz="4" w:space="0" w:color="000000"/>
-              <w:left w:val="single" w:sz="4" w:space="0" w:color="000000"/>
-              <w:bottom w:val="single" w:sz="4" w:space="0" w:color="000000"/>
-              <w:right w:val="single" w:sz="4" w:space="0" w:color="000000"/>
-            </w:tcBorders>
-          </w:tcPr>
-          <w:p>
-            <w:pPr>
-              <w:spacing w:line="259" w:lineRule="auto"/>
-              <w:ind w:left="2"/>
-            </w:pPr>
-            <w:r>
-              <w:t xml:space="preserve">Week 9 </w:t>
-            </w:r>
-          </w:p>
-        </w:tc>
-        <w:tc>
-          <w:tcPr>
-            <w:tcW w:w="8080" w:type="dxa"/>
-            <w:tcBorders>
-              <w:top w:val="single" w:sz="4" w:space="0" w:color="000000"/>
-              <w:left w:val="single" w:sz="4" w:space="0" w:color="000000"/>
-              <w:bottom w:val="single" w:sz="4" w:space="0" w:color="000000"/>
-              <w:right w:val="single" w:sz="4" w:space="0" w:color="000000"/>
-            </w:tcBorders>
-          </w:tcPr>
-          <w:p>
-            <w:pPr>
-              <w:spacing w:line="259" w:lineRule="auto"/>
-            </w:pPr>
-            <w:r>
-              <w:t xml:space="preserve">- </w:t>
-            </w:r>
-            <w:r>
-              <w:t xml:space="preserve">Methoden &amp; Technieken toets  </w:t>
-            </w:r>
-          </w:p>
-        </w:tc>
-      </w:tr>
-      <w:tr>
-        <w:trPr>
-          <w:trHeight w:val="593"/>
-        </w:trPr>
-        <w:tc>
-          <w:tcPr>
-            <w:tcW w:w="1277" w:type="dxa"/>
-            <w:tcBorders>
-              <w:top w:val="single" w:sz="4" w:space="0" w:color="000000"/>
-              <w:left w:val="single" w:sz="4" w:space="0" w:color="000000"/>
-              <w:bottom w:val="single" w:sz="4" w:space="0" w:color="000000"/>
-              <w:right w:val="single" w:sz="4" w:space="0" w:color="000000"/>
-            </w:tcBorders>
-          </w:tcPr>
-          <w:p>
-            <w:pPr>
-              <w:spacing w:line="259" w:lineRule="auto"/>
-              <w:ind w:left="2"/>
-            </w:pPr>
-            <w:r>
-              <w:t xml:space="preserve">Week 10 </w:t>
-            </w:r>
-          </w:p>
-        </w:tc>
-        <w:tc>
-          <w:tcPr>
-            <w:tcW w:w="8080" w:type="dxa"/>
-            <w:tcBorders>
-              <w:top w:val="single" w:sz="4" w:space="0" w:color="000000"/>
-              <w:left w:val="single" w:sz="4" w:space="0" w:color="000000"/>
-              <w:bottom w:val="single" w:sz="4" w:space="0" w:color="000000"/>
-              <w:right w:val="single" w:sz="4" w:space="0" w:color="000000"/>
-            </w:tcBorders>
-          </w:tcPr>
-          <w:p>
-            <w:pPr>
-              <w:numPr>
-                <w:ilvl w:val="0"/>
-                <w:numId w:val="25"/>
-              </w:numPr>
-              <w:spacing w:after="16" w:line="259" w:lineRule="auto"/>
-              <w:ind w:hanging="137"/>
-            </w:pPr>
-            <w:r>
-              <w:t xml:space="preserve">Herkansingen product </w:t>
-            </w:r>
-          </w:p>
-          <w:p>
-            <w:pPr>
-              <w:numPr>
-                <w:ilvl w:val="0"/>
-                <w:numId w:val="25"/>
-              </w:numPr>
-              <w:spacing w:line="259" w:lineRule="auto"/>
-              <w:ind w:hanging="137"/>
-            </w:pPr>
-            <w:r>
-              <w:t xml:space="preserve">Kick-out. Hier wordt van elke leerroute het beste product gedemonstreerd. </w:t>
             </w:r>
           </w:p>
         </w:tc>
@@ -6244,6 +6307,7 @@
       <w:r>
         <w:rPr>
           <w:noProof/>
+          <w:lang w:eastAsia="nl-NL"/>
         </w:rPr>
         <mc:AlternateContent>
           <mc:Choice Requires="wps">
@@ -6346,12 +6410,14 @@
                           <w:b/>
                         </w:rPr>
                       </w:pPr>
+                      <w:proofErr w:type="spellStart"/>
                       <w:r>
                         <w:rPr>
                           <w:b/>
                         </w:rPr>
                         <w:t>Probaility</w:t>
                       </w:r>
+                      <w:proofErr w:type="spellEnd"/>
                     </w:p>
                   </w:txbxContent>
                 </v:textbox>
@@ -6367,6 +6433,7 @@
       <w:r>
         <w:rPr>
           <w:noProof/>
+          <w:lang w:eastAsia="nl-NL"/>
         </w:rPr>
         <mc:AlternateContent>
           <mc:Choice Requires="wps">
@@ -7365,7 +7432,15 @@
             <w:tcW w:w="4455" w:type="dxa"/>
           </w:tcPr>
           <w:p>
-            <w:r>
+            <w:pPr>
+              <w:rPr>
+                <w:lang w:val="en-US"/>
+              </w:rPr>
+            </w:pPr>
+            <w:r>
+              <w:rPr>
+                <w:lang w:val="en-US"/>
+              </w:rPr>
               <w:t>Raspberry pi 3 model B all-in one</w:t>
             </w:r>
           </w:p>
@@ -7500,10 +7575,7 @@
           </w:tcPr>
           <w:p>
             <w:r>
-              <w:t>€ 2349,95</w:t>
-            </w:r>
-            <w:r>
-              <w:t xml:space="preserve"> </w:t>
+              <w:t xml:space="preserve">€ 2349,95 </w:t>
             </w:r>
             <w:r>
               <w:t xml:space="preserve"> </w:t>
@@ -7775,7 +7847,7 @@
 </file>
 
 <file path=word/endnotes.xml><?xml version="1.0" encoding="utf-8"?>
-<w:endnotes xmlns:wpc="http://schemas.microsoft.com/office/word/2010/wordprocessingCanvas" xmlns:cx="http://schemas.microsoft.com/office/drawing/2014/chartex" xmlns:cx1="http://schemas.microsoft.com/office/drawing/2015/9/8/chartex" xmlns:cx2="http://schemas.microsoft.com/office/drawing/2015/10/21/chartex" xmlns:cx3="http://schemas.microsoft.com/office/drawing/2016/5/9/chartex" xmlns:cx4="http://schemas.microsoft.com/office/drawing/2016/5/10/chartex" xmlns:cx5="http://schemas.microsoft.com/office/drawing/2016/5/11/chartex" xmlns:mc="http://schemas.openxmlformats.org/markup-compatibility/2006" xmlns:o="urn:schemas-microsoft-com:office:office" xmlns:r="http://schemas.openxmlformats.org/officeDocument/2006/relationships" xmlns:m="http://schemas.openxmlformats.org/officeDocument/2006/math" xmlns:v="urn:schemas-microsoft-com:vml" xmlns:wp14="http://schemas.microsoft.com/office/word/2010/wordprocessingDrawing" xmlns:wp="http://schemas.openxmlformats.org/drawingml/2006/wordprocessingDrawing" xmlns:w10="urn:schemas-microsoft-com:office:word" xmlns:w="http://schemas.openxmlformats.org/wordprocessingml/2006/main" xmlns:w14="http://schemas.microsoft.com/office/word/2010/wordml" xmlns:w15="http://schemas.microsoft.com/office/word/2012/wordml" xmlns:w16se="http://schemas.microsoft.com/office/word/2015/wordml/symex" xmlns:wpg="http://schemas.microsoft.com/office/word/2010/wordprocessingGroup" xmlns:wpi="http://schemas.microsoft.com/office/word/2010/wordprocessingInk" xmlns:wne="http://schemas.microsoft.com/office/word/2006/wordml" xmlns:wps="http://schemas.microsoft.com/office/word/2010/wordprocessingShape" mc:Ignorable="w14 w15 w16se wp14">
+<w:endnotes xmlns:wpc="http://schemas.microsoft.com/office/word/2010/wordprocessingCanvas" xmlns:mc="http://schemas.openxmlformats.org/markup-compatibility/2006" xmlns:o="urn:schemas-microsoft-com:office:office" xmlns:r="http://schemas.openxmlformats.org/officeDocument/2006/relationships" xmlns:m="http://schemas.openxmlformats.org/officeDocument/2006/math" xmlns:v="urn:schemas-microsoft-com:vml" xmlns:wp14="http://schemas.microsoft.com/office/word/2010/wordprocessingDrawing" xmlns:wp="http://schemas.openxmlformats.org/drawingml/2006/wordprocessingDrawing" xmlns:w10="urn:schemas-microsoft-com:office:word" xmlns:w="http://schemas.openxmlformats.org/wordprocessingml/2006/main" xmlns:w14="http://schemas.microsoft.com/office/word/2010/wordml" xmlns:w15="http://schemas.microsoft.com/office/word/2012/wordml" xmlns:wpg="http://schemas.microsoft.com/office/word/2010/wordprocessingGroup" xmlns:wpi="http://schemas.microsoft.com/office/word/2010/wordprocessingInk" xmlns:wne="http://schemas.microsoft.com/office/word/2006/wordml" xmlns:wps="http://schemas.microsoft.com/office/word/2010/wordprocessingShape" mc:Ignorable="w14 w15 wp14">
   <w:endnote w:type="separator" w:id="-1">
     <w:p>
       <w:pPr>
@@ -7800,7 +7872,7 @@
 </file>
 
 <file path=word/footer1.xml><?xml version="1.0" encoding="utf-8"?>
-<w:ftr xmlns:wpc="http://schemas.microsoft.com/office/word/2010/wordprocessingCanvas" xmlns:cx="http://schemas.microsoft.com/office/drawing/2014/chartex" xmlns:cx1="http://schemas.microsoft.com/office/drawing/2015/9/8/chartex" xmlns:cx2="http://schemas.microsoft.com/office/drawing/2015/10/21/chartex" xmlns:cx3="http://schemas.microsoft.com/office/drawing/2016/5/9/chartex" xmlns:cx4="http://schemas.microsoft.com/office/drawing/2016/5/10/chartex" xmlns:cx5="http://schemas.microsoft.com/office/drawing/2016/5/11/chartex" xmlns:mc="http://schemas.openxmlformats.org/markup-compatibility/2006" xmlns:o="urn:schemas-microsoft-com:office:office" xmlns:r="http://schemas.openxmlformats.org/officeDocument/2006/relationships" xmlns:m="http://schemas.openxmlformats.org/officeDocument/2006/math" xmlns:v="urn:schemas-microsoft-com:vml" xmlns:wp14="http://schemas.microsoft.com/office/word/2010/wordprocessingDrawing" xmlns:wp="http://schemas.openxmlformats.org/drawingml/2006/wordprocessingDrawing" xmlns:w10="urn:schemas-microsoft-com:office:word" xmlns:w="http://schemas.openxmlformats.org/wordprocessingml/2006/main" xmlns:w14="http://schemas.microsoft.com/office/word/2010/wordml" xmlns:w15="http://schemas.microsoft.com/office/word/2012/wordml" xmlns:w16se="http://schemas.microsoft.com/office/word/2015/wordml/symex" xmlns:wpg="http://schemas.microsoft.com/office/word/2010/wordprocessingGroup" xmlns:wpi="http://schemas.microsoft.com/office/word/2010/wordprocessingInk" xmlns:wne="http://schemas.microsoft.com/office/word/2006/wordml" xmlns:wps="http://schemas.microsoft.com/office/word/2010/wordprocessingShape" mc:Ignorable="w14 w15 w16se wp14">
+<w:ftr xmlns:wpc="http://schemas.microsoft.com/office/word/2010/wordprocessingCanvas" xmlns:mc="http://schemas.openxmlformats.org/markup-compatibility/2006" xmlns:o="urn:schemas-microsoft-com:office:office" xmlns:r="http://schemas.openxmlformats.org/officeDocument/2006/relationships" xmlns:m="http://schemas.openxmlformats.org/officeDocument/2006/math" xmlns:v="urn:schemas-microsoft-com:vml" xmlns:wp14="http://schemas.microsoft.com/office/word/2010/wordprocessingDrawing" xmlns:wp="http://schemas.openxmlformats.org/drawingml/2006/wordprocessingDrawing" xmlns:w10="urn:schemas-microsoft-com:office:word" xmlns:w="http://schemas.openxmlformats.org/wordprocessingml/2006/main" xmlns:w14="http://schemas.microsoft.com/office/word/2010/wordml" xmlns:w15="http://schemas.microsoft.com/office/word/2012/wordml" xmlns:wpg="http://schemas.microsoft.com/office/word/2010/wordprocessingGroup" xmlns:wpi="http://schemas.microsoft.com/office/word/2010/wordprocessingInk" xmlns:wne="http://schemas.microsoft.com/office/word/2006/wordml" xmlns:wps="http://schemas.microsoft.com/office/word/2010/wordprocessingShape" mc:Ignorable="w14 w15 wp14">
   <w:sdt>
     <w:sdtPr>
       <w:id w:val="-636483799"/>
@@ -7866,7 +7938,7 @@
                 </wp:inline>
               </w:drawing>
             </mc:Choice>
-            <mc:Fallback xmlns:w16cid="http://schemas.microsoft.com/office/word/2016/wordml/cid" xmlns:am3d="http://schemas.microsoft.com/office/drawing/2017/model3d" xmlns:aink="http://schemas.microsoft.com/office/drawing/2016/ink" xmlns:cx8="http://schemas.microsoft.com/office/drawing/2016/5/14/chartex" xmlns:cx7="http://schemas.microsoft.com/office/drawing/2016/5/13/chartex" xmlns:cx6="http://schemas.microsoft.com/office/drawing/2016/5/12/chartex">
+            <mc:Fallback xmlns:cx="http://schemas.microsoft.com/office/drawing/2014/chartex" xmlns:cx1="http://schemas.microsoft.com/office/drawing/2015/9/8/chartex" xmlns:cx2="http://schemas.microsoft.com/office/drawing/2015/10/21/chartex" xmlns:cx3="http://schemas.microsoft.com/office/drawing/2016/5/9/chartex" xmlns:cx4="http://schemas.microsoft.com/office/drawing/2016/5/10/chartex" xmlns:cx5="http://schemas.microsoft.com/office/drawing/2016/5/11/chartex" xmlns:w16se="http://schemas.microsoft.com/office/word/2015/wordml/symex" xmlns:w16cid="http://schemas.microsoft.com/office/word/2016/wordml/cid" xmlns:am3d="http://schemas.microsoft.com/office/drawing/2017/model3d" xmlns:aink="http://schemas.microsoft.com/office/drawing/2016/ink" xmlns:cx8="http://schemas.microsoft.com/office/drawing/2016/5/14/chartex" xmlns:cx7="http://schemas.microsoft.com/office/drawing/2016/5/13/chartex" xmlns:cx6="http://schemas.microsoft.com/office/drawing/2016/5/12/chartex">
               <w:pict>
                 <v:shapetype w14:anchorId="61D82D78" id="_x0000_t110" coordsize="21600,21600" o:spt="110" path="m10800,l,10800,10800,21600,21600,10800xe">
                   <v:stroke joinstyle="miter"/>
@@ -7898,7 +7970,7 @@
           <w:rPr>
             <w:noProof/>
           </w:rPr>
-          <w:t>9</w:t>
+          <w:t>7</w:t>
         </w:r>
         <w:r>
           <w:fldChar w:fldCharType="end"/>
@@ -7915,7 +7987,7 @@
 </file>
 
 <file path=word/footnotes.xml><?xml version="1.0" encoding="utf-8"?>
-<w:footnotes xmlns:wpc="http://schemas.microsoft.com/office/word/2010/wordprocessingCanvas" xmlns:cx="http://schemas.microsoft.com/office/drawing/2014/chartex" xmlns:cx1="http://schemas.microsoft.com/office/drawing/2015/9/8/chartex" xmlns:cx2="http://schemas.microsoft.com/office/drawing/2015/10/21/chartex" xmlns:cx3="http://schemas.microsoft.com/office/drawing/2016/5/9/chartex" xmlns:cx4="http://schemas.microsoft.com/office/drawing/2016/5/10/chartex" xmlns:cx5="http://schemas.microsoft.com/office/drawing/2016/5/11/chartex" xmlns:mc="http://schemas.openxmlformats.org/markup-compatibility/2006" xmlns:o="urn:schemas-microsoft-com:office:office" xmlns:r="http://schemas.openxmlformats.org/officeDocument/2006/relationships" xmlns:m="http://schemas.openxmlformats.org/officeDocument/2006/math" xmlns:v="urn:schemas-microsoft-com:vml" xmlns:wp14="http://schemas.microsoft.com/office/word/2010/wordprocessingDrawing" xmlns:wp="http://schemas.openxmlformats.org/drawingml/2006/wordprocessingDrawing" xmlns:w10="urn:schemas-microsoft-com:office:word" xmlns:w="http://schemas.openxmlformats.org/wordprocessingml/2006/main" xmlns:w14="http://schemas.microsoft.com/office/word/2010/wordml" xmlns:w15="http://schemas.microsoft.com/office/word/2012/wordml" xmlns:w16se="http://schemas.microsoft.com/office/word/2015/wordml/symex" xmlns:wpg="http://schemas.microsoft.com/office/word/2010/wordprocessingGroup" xmlns:wpi="http://schemas.microsoft.com/office/word/2010/wordprocessingInk" xmlns:wne="http://schemas.microsoft.com/office/word/2006/wordml" xmlns:wps="http://schemas.microsoft.com/office/word/2010/wordprocessingShape" mc:Ignorable="w14 w15 w16se wp14">
+<w:footnotes xmlns:wpc="http://schemas.microsoft.com/office/word/2010/wordprocessingCanvas" xmlns:mc="http://schemas.openxmlformats.org/markup-compatibility/2006" xmlns:o="urn:schemas-microsoft-com:office:office" xmlns:r="http://schemas.openxmlformats.org/officeDocument/2006/relationships" xmlns:m="http://schemas.openxmlformats.org/officeDocument/2006/math" xmlns:v="urn:schemas-microsoft-com:vml" xmlns:wp14="http://schemas.microsoft.com/office/word/2010/wordprocessingDrawing" xmlns:wp="http://schemas.openxmlformats.org/drawingml/2006/wordprocessingDrawing" xmlns:w10="urn:schemas-microsoft-com:office:word" xmlns:w="http://schemas.openxmlformats.org/wordprocessingml/2006/main" xmlns:w14="http://schemas.microsoft.com/office/word/2010/wordml" xmlns:w15="http://schemas.microsoft.com/office/word/2012/wordml" xmlns:wpg="http://schemas.microsoft.com/office/word/2010/wordprocessingGroup" xmlns:wpi="http://schemas.microsoft.com/office/word/2010/wordprocessingInk" xmlns:wne="http://schemas.microsoft.com/office/word/2006/wordml" xmlns:wps="http://schemas.microsoft.com/office/word/2010/wordprocessingShape" mc:Ignorable="w14 w15 wp14">
   <w:footnote w:type="separator" w:id="-1">
     <w:p>
       <w:pPr>
@@ -7940,7 +8012,7 @@
 </file>
 
 <file path=word/numbering.xml><?xml version="1.0" encoding="utf-8"?>
-<w:numbering xmlns:wpc="http://schemas.microsoft.com/office/word/2010/wordprocessingCanvas" xmlns:cx="http://schemas.microsoft.com/office/drawing/2014/chartex" xmlns:cx1="http://schemas.microsoft.com/office/drawing/2015/9/8/chartex" xmlns:cx2="http://schemas.microsoft.com/office/drawing/2015/10/21/chartex" xmlns:cx3="http://schemas.microsoft.com/office/drawing/2016/5/9/chartex" xmlns:cx4="http://schemas.microsoft.com/office/drawing/2016/5/10/chartex" xmlns:cx5="http://schemas.microsoft.com/office/drawing/2016/5/11/chartex" xmlns:mc="http://schemas.openxmlformats.org/markup-compatibility/2006" xmlns:o="urn:schemas-microsoft-com:office:office" xmlns:r="http://schemas.openxmlformats.org/officeDocument/2006/relationships" xmlns:m="http://schemas.openxmlformats.org/officeDocument/2006/math" xmlns:v="urn:schemas-microsoft-com:vml" xmlns:wp14="http://schemas.microsoft.com/office/word/2010/wordprocessingDrawing" xmlns:wp="http://schemas.openxmlformats.org/drawingml/2006/wordprocessingDrawing" xmlns:w10="urn:schemas-microsoft-com:office:word" xmlns:w="http://schemas.openxmlformats.org/wordprocessingml/2006/main" xmlns:w14="http://schemas.microsoft.com/office/word/2010/wordml" xmlns:w15="http://schemas.microsoft.com/office/word/2012/wordml" xmlns:w16se="http://schemas.microsoft.com/office/word/2015/wordml/symex" xmlns:wpg="http://schemas.microsoft.com/office/word/2010/wordprocessingGroup" xmlns:wpi="http://schemas.microsoft.com/office/word/2010/wordprocessingInk" xmlns:wne="http://schemas.microsoft.com/office/word/2006/wordml" xmlns:wps="http://schemas.microsoft.com/office/word/2010/wordprocessingShape" mc:Ignorable="w14 w15 w16se wp14">
+<w:numbering xmlns:wpc="http://schemas.microsoft.com/office/word/2010/wordprocessingCanvas" xmlns:mc="http://schemas.openxmlformats.org/markup-compatibility/2006" xmlns:o="urn:schemas-microsoft-com:office:office" xmlns:r="http://schemas.openxmlformats.org/officeDocument/2006/relationships" xmlns:m="http://schemas.openxmlformats.org/officeDocument/2006/math" xmlns:v="urn:schemas-microsoft-com:vml" xmlns:wp14="http://schemas.microsoft.com/office/word/2010/wordprocessingDrawing" xmlns:wp="http://schemas.openxmlformats.org/drawingml/2006/wordprocessingDrawing" xmlns:w10="urn:schemas-microsoft-com:office:word" xmlns:w="http://schemas.openxmlformats.org/wordprocessingml/2006/main" xmlns:w14="http://schemas.microsoft.com/office/word/2010/wordml" xmlns:w15="http://schemas.microsoft.com/office/word/2012/wordml" xmlns:wpg="http://schemas.microsoft.com/office/word/2010/wordprocessingGroup" xmlns:wpi="http://schemas.microsoft.com/office/word/2010/wordprocessingInk" xmlns:wne="http://schemas.microsoft.com/office/word/2006/wordml" xmlns:wps="http://schemas.microsoft.com/office/word/2010/wordprocessingShape" mc:Ignorable="w14 w15 wp14">
   <w:abstractNum w:abstractNumId="0" w15:restartNumberingAfterBreak="0">
     <w:nsid w:val="0DA2444B"/>
     <w:multiLevelType w:val="hybridMultilevel"/>
@@ -12151,7 +12223,7 @@
 </file>
 
 <file path=word/styles.xml><?xml version="1.0" encoding="utf-8"?>
-<w:styles xmlns:mc="http://schemas.openxmlformats.org/markup-compatibility/2006" xmlns:r="http://schemas.openxmlformats.org/officeDocument/2006/relationships" xmlns:w="http://schemas.openxmlformats.org/wordprocessingml/2006/main" xmlns:w14="http://schemas.microsoft.com/office/word/2010/wordml" xmlns:w15="http://schemas.microsoft.com/office/word/2012/wordml" xmlns:w16se="http://schemas.microsoft.com/office/word/2015/wordml/symex" mc:Ignorable="w14 w15 w16se">
+<w:styles xmlns:mc="http://schemas.openxmlformats.org/markup-compatibility/2006" xmlns:r="http://schemas.openxmlformats.org/officeDocument/2006/relationships" xmlns:w="http://schemas.openxmlformats.org/wordprocessingml/2006/main" xmlns:w14="http://schemas.microsoft.com/office/word/2010/wordml" xmlns:w15="http://schemas.microsoft.com/office/word/2012/wordml" mc:Ignorable="w14 w15">
   <w:docDefaults>
     <w:rPrDefault>
       <w:rPr>
@@ -12167,7 +12239,7 @@
       </w:pPr>
     </w:pPrDefault>
   </w:docDefaults>
-  <w:latentStyles w:defLockedState="0" w:defUIPriority="99" w:defSemiHidden="0" w:defUnhideWhenUsed="0" w:defQFormat="0" w:count="374">
+  <w:latentStyles w:defLockedState="0" w:defUIPriority="99" w:defSemiHidden="0" w:defUnhideWhenUsed="0" w:defQFormat="0" w:count="371">
     <w:lsdException w:name="Normal" w:uiPriority="0" w:qFormat="1"/>
     <w:lsdException w:name="heading 1" w:uiPriority="9" w:qFormat="1"/>
     <w:lsdException w:name="heading 2" w:semiHidden="1" w:uiPriority="9" w:unhideWhenUsed="1" w:qFormat="1"/>
@@ -12539,9 +12611,6 @@
     <w:lsdException w:name="List Table 5 Dark Accent 6" w:uiPriority="50"/>
     <w:lsdException w:name="List Table 6 Colorful Accent 6" w:uiPriority="51"/>
     <w:lsdException w:name="List Table 7 Colorful Accent 6" w:uiPriority="52"/>
-    <w:lsdException w:name="Mention" w:semiHidden="1" w:unhideWhenUsed="1"/>
-    <w:lsdException w:name="Smart Hyperlink" w:semiHidden="1" w:unhideWhenUsed="1"/>
-    <w:lsdException w:name="Hashtag" w:semiHidden="1" w:unhideWhenUsed="1"/>
   </w:latentStyles>
   <w:style w:type="paragraph" w:default="1" w:styleId="Standaard">
     <w:name w:val="Normal"/>
@@ -13222,6 +13291,15 @@
       <w:szCs w:val="18"/>
     </w:rPr>
   </w:style>
+  <w:style w:type="paragraph" w:styleId="Geenafstand">
+    <w:name w:val="No Spacing"/>
+    <w:uiPriority w:val="1"/>
+    <w:qFormat/>
+    <w:rsid w:val="00094E00"/>
+    <w:pPr>
+      <w:spacing w:after="0" w:line="240" w:lineRule="auto"/>
+    </w:pPr>
+  </w:style>
 </w:styles>
 </file>
 
@@ -13525,7 +13603,7 @@
 </file>
 
 <file path=customXml/itemProps1.xml><?xml version="1.0" encoding="utf-8"?>
-<ds:datastoreItem xmlns:ds="http://schemas.openxmlformats.org/officeDocument/2006/customXml" ds:itemID="{3E2BAA8F-194E-4A1F-8B0D-100275538348}">
+<ds:datastoreItem xmlns:ds="http://schemas.openxmlformats.org/officeDocument/2006/customXml" ds:itemID="{7644FD1B-9DF8-46DC-8975-61FB5B9734F0}">
   <ds:schemaRefs>
     <ds:schemaRef ds:uri="http://schemas.openxmlformats.org/officeDocument/2006/bibliography"/>
   </ds:schemaRefs>

</xml_diff>